<commit_message>
Aggiunta sottoparagrafi 4.1 e 4.2 + revisione generale
</commit_message>
<xml_diff>
--- a/fia/SocialBook.docx
+++ b/fia/SocialBook.docx
@@ -353,19 +353,6 @@
         <w:lastRenderedPageBreak/>
         <w:t>1.Introduzione</w:t>
       </w:r>
-      <w:r>
-        <w:t xml:space="preserve"> </w:t>
-      </w:r>
-      <w:r>
-        <w:tab/>
-      </w:r>
-      <w:r>
-        <w:rPr>
-          <w:b/>
-          <w:bCs/>
-        </w:rPr>
-        <w:t>//DA RIVEDERE</w:t>
-      </w:r>
     </w:p>
     <w:p>
       <w:pPr>
@@ -375,13 +362,8 @@
       </w:pPr>
     </w:p>
     <w:p>
-      <w:proofErr w:type="spellStart"/>
-      <w:r>
-        <w:t>SocialBook</w:t>
-      </w:r>
-      <w:proofErr w:type="spellEnd"/>
-      <w:r>
-        <w:t xml:space="preserve"> si propone come un social innovativo che permette la nascita di una vasta community unita dalla passione comune per i libri, dando agli utenti la possibilità di interagire tra loro.</w:t>
+      <w:r>
+        <w:t>SocialBook si propone come un social innovativo che permette la nascita di una vasta community unita dalla passione comune per i libri, dando agli utenti la possibilità di interagire tra loro.</w:t>
       </w:r>
     </w:p>
     <w:p>
@@ -404,54 +386,18 @@
         <w:t xml:space="preserve">, in modo da ricevere dei suggerimenti di altri utenti “simili”, </w:t>
       </w:r>
       <w:r>
-        <w:t>ovvero utenti che appartengono allo stesso gruppo (cluster).</w:t>
-      </w:r>
-    </w:p>
-    <w:p>
-      <w:r>
-        <w:t xml:space="preserve">La suddivisione in cluster avviene grazie ad un’attenta analisi dei dati e a un lavoro di </w:t>
-      </w:r>
-      <w:proofErr w:type="spellStart"/>
-      <w:r>
-        <w:t>pre</w:t>
-      </w:r>
-      <w:proofErr w:type="spellEnd"/>
-      <w:r>
-        <w:t>-processing che ci consente di individuare le caratteristiche principali su cui andare a studiare la similarità degli utenti</w:t>
-      </w:r>
-      <w:r>
-        <w:t>, in modo da rendere la profilazione il più efficiente possibile.</w:t>
-      </w:r>
-    </w:p>
-    <w:p>
-      <w:r>
-        <w:t>Progettare e costruire</w:t>
-      </w:r>
-      <w:r>
-        <w:t xml:space="preserve"> un </w:t>
-      </w:r>
-      <w:r>
-        <w:t>agente intelligente</w:t>
-      </w:r>
-      <w:r>
-        <w:t xml:space="preserve"> che</w:t>
-      </w:r>
-      <w:r>
-        <w:t xml:space="preserve"> riesca a effettuare suggerimenti basandosi su informazioni </w:t>
-      </w:r>
-      <w:r>
-        <w:t xml:space="preserve">appartenenti agli ambiti più svariati (si passa infatti </w:t>
-      </w:r>
-      <w:r>
-        <w:t>dagli</w:t>
-      </w:r>
-      <w:r>
-        <w:t xml:space="preserve"> hobby, ai generi di libri preferiti e così via) non è di certo un lavoro semplice.</w:t>
-      </w:r>
-    </w:p>
-    <w:p>
-      <w:r>
-        <w:t>Il primo punto però, consiste sicuramente nella definizione del</w:t>
+        <w:t>ovvero utenti che appartengono allo stesso gruppo.</w:t>
+      </w:r>
+    </w:p>
+    <w:p>
+      <w:r>
+        <w:t>Il p</w:t>
+      </w:r>
+      <w:r>
+        <w:t>rimo passo nell’analisi del problema</w:t>
+      </w:r>
+      <w:r>
+        <w:t xml:space="preserve"> consiste sicuramente nella definizione del</w:t>
       </w:r>
       <w:r>
         <w:t>l’ambiente, che si trova immediatamente al punto successivo.</w:t>
@@ -491,45 +437,14 @@
           <w:sz w:val="22"/>
           <w:szCs w:val="22"/>
         </w:rPr>
-        <w:t xml:space="preserve">Performance, Environment, </w:t>
-      </w:r>
-      <w:proofErr w:type="spellStart"/>
-      <w:r>
-        <w:rPr>
-          <w:i/>
-          <w:iCs/>
-          <w:sz w:val="22"/>
-          <w:szCs w:val="22"/>
-        </w:rPr>
-        <w:t>Actuator</w:t>
-      </w:r>
-      <w:proofErr w:type="spellEnd"/>
-      <w:r>
-        <w:rPr>
-          <w:i/>
-          <w:iCs/>
-          <w:sz w:val="22"/>
-          <w:szCs w:val="22"/>
-        </w:rPr>
-        <w:t xml:space="preserve">, </w:t>
-      </w:r>
-      <w:proofErr w:type="spellStart"/>
-      <w:r>
-        <w:rPr>
-          <w:i/>
-          <w:iCs/>
-          <w:sz w:val="22"/>
-          <w:szCs w:val="22"/>
-        </w:rPr>
-        <w:t>Sensors</w:t>
-      </w:r>
-      <w:proofErr w:type="spellEnd"/>
-      <w:r>
-        <w:rPr>
-          <w:sz w:val="22"/>
-          <w:szCs w:val="22"/>
-        </w:rPr>
-        <w:t>) :</w:t>
+        <w:t>Performance, Environment, Actuator, Sensors</w:t>
+      </w:r>
+      <w:r>
+        <w:rPr>
+          <w:sz w:val="22"/>
+          <w:szCs w:val="22"/>
+        </w:rPr>
+        <w:t>):</w:t>
       </w:r>
     </w:p>
     <w:p>
@@ -634,42 +549,7 @@
           <w:sz w:val="22"/>
           <w:szCs w:val="22"/>
         </w:rPr>
-        <w:t xml:space="preserve">L’ambiente in cui l’agente opera è composto da utenti registrati a una piattaforma riguardante la tematica “libri”, </w:t>
-      </w:r>
-      <w:r>
-        <w:rPr>
-          <w:sz w:val="22"/>
-          <w:szCs w:val="22"/>
-        </w:rPr>
-        <w:t xml:space="preserve">ed è </w:t>
-      </w:r>
-      <w:r>
-        <w:rPr>
-          <w:sz w:val="22"/>
-          <w:szCs w:val="22"/>
-        </w:rPr>
-        <w:t>completamente  osservabile, deterministico, episodico, statico e discreto. Inoltre</w:t>
-      </w:r>
-      <w:r>
-        <w:rPr>
-          <w:sz w:val="22"/>
-          <w:szCs w:val="22"/>
-        </w:rPr>
-        <w:t>,</w:t>
-      </w:r>
-      <w:r>
-        <w:rPr>
-          <w:sz w:val="22"/>
-          <w:szCs w:val="22"/>
-        </w:rPr>
-        <w:t xml:space="preserve"> vi è presente un singolo agente</w:t>
-      </w:r>
-      <w:r>
-        <w:rPr>
-          <w:sz w:val="22"/>
-          <w:szCs w:val="22"/>
-        </w:rPr>
-        <w:t>.</w:t>
+        <w:t>L’ambiente in cui l’agente opera è composto da utenti registrati a una piattaforma riguardante la tematica “libri”, ed è completamente  osservabile, deterministico, episodico, statico e discreto. Inoltre, vi è presente un singolo agente.</w:t>
       </w:r>
     </w:p>
     <w:p>
@@ -824,13 +704,8 @@
       <w:r>
         <w:t xml:space="preserve">introduzione al </w:t>
       </w:r>
-      <w:proofErr w:type="spellStart"/>
-      <w:r>
-        <w:t>pre</w:t>
-      </w:r>
-      <w:proofErr w:type="spellEnd"/>
-      <w:r>
-        <w:t>-processing</w:t>
+      <w:r>
+        <w:t>pre-processing</w:t>
       </w:r>
     </w:p>
     <w:p>
@@ -854,193 +729,6 @@
       </w:r>
     </w:p>
     <w:p>
-      <w:pPr>
-        <w:rPr>
-          <w:b/>
-          <w:bCs/>
-          <w:lang w:val="en-US"/>
-        </w:rPr>
-      </w:pPr>
-      <w:r>
-        <w:rPr>
-          <w:b/>
-          <w:bCs/>
-          <w:lang w:val="en-US"/>
-        </w:rPr>
-        <w:t>/</w:t>
-      </w:r>
-      <w:r>
-        <w:rPr>
-          <w:b/>
-          <w:bCs/>
-          <w:lang w:val="en-US"/>
-        </w:rPr>
-        <w:t>*</w:t>
-      </w:r>
-      <w:r>
-        <w:rPr>
-          <w:b/>
-          <w:bCs/>
-          <w:lang w:val="en-US"/>
-        </w:rPr>
-        <w:t>RIVEDERE DOCUMENTAZIONE</w:t>
-      </w:r>
-    </w:p>
-    <w:p>
-      <w:pPr>
-        <w:autoSpaceDE w:val="0"/>
-        <w:autoSpaceDN w:val="0"/>
-        <w:adjustRightInd w:val="0"/>
-        <w:spacing w:after="0" w:line="240" w:lineRule="auto"/>
-        <w:rPr>
-          <w:rFonts w:ascii="NimbusRomNo9L-Regu" w:hAnsi="NimbusRomNo9L-Regu" w:cs="NimbusRomNo9L-Regu"/>
-          <w:sz w:val="18"/>
-          <w:szCs w:val="18"/>
-          <w:lang w:val="en-US"/>
-        </w:rPr>
-      </w:pPr>
-      <w:r>
-        <w:rPr>
-          <w:rFonts w:ascii="NimbusRomNo9L-Regu" w:hAnsi="NimbusRomNo9L-Regu" w:cs="NimbusRomNo9L-Regu"/>
-          <w:sz w:val="18"/>
-          <w:szCs w:val="18"/>
-          <w:lang w:val="en-US"/>
-        </w:rPr>
-        <w:t>“</w:t>
-      </w:r>
-      <w:r>
-        <w:rPr>
-          <w:rFonts w:ascii="NimbusRomNo9L-Regu" w:hAnsi="NimbusRomNo9L-Regu" w:cs="NimbusRomNo9L-Regu"/>
-          <w:sz w:val="18"/>
-          <w:szCs w:val="18"/>
-          <w:lang w:val="en-US"/>
-        </w:rPr>
-        <w:t>In the literature, there are two fundamental ways of retrieving information</w:t>
-      </w:r>
-      <w:r>
-        <w:rPr>
-          <w:rFonts w:ascii="NimbusRomNo9L-Regu" w:hAnsi="NimbusRomNo9L-Regu" w:cs="NimbusRomNo9L-Regu"/>
-          <w:sz w:val="18"/>
-          <w:szCs w:val="18"/>
-          <w:lang w:val="en-US"/>
-        </w:rPr>
-        <w:t xml:space="preserve"> </w:t>
-      </w:r>
-      <w:r>
-        <w:rPr>
-          <w:rFonts w:ascii="NimbusRomNo9L-Regu" w:hAnsi="NimbusRomNo9L-Regu" w:cs="NimbusRomNo9L-Regu"/>
-          <w:sz w:val="18"/>
-          <w:szCs w:val="18"/>
-          <w:lang w:val="en-US"/>
-        </w:rPr>
-        <w:t>about the user. These are called explicit or implicit information</w:t>
-      </w:r>
-      <w:r>
-        <w:rPr>
-          <w:rFonts w:ascii="NimbusRomNo9L-Regu" w:hAnsi="NimbusRomNo9L-Regu" w:cs="NimbusRomNo9L-Regu"/>
-          <w:sz w:val="18"/>
-          <w:szCs w:val="18"/>
-          <w:lang w:val="en-US"/>
-        </w:rPr>
-        <w:t xml:space="preserve"> </w:t>
-      </w:r>
-      <w:r>
-        <w:rPr>
-          <w:rFonts w:ascii="NimbusRomNo9L-Regu" w:hAnsi="NimbusRomNo9L-Regu" w:cs="NimbusRomNo9L-Regu"/>
-          <w:sz w:val="18"/>
-          <w:szCs w:val="18"/>
-          <w:lang w:val="en-US"/>
-        </w:rPr>
-        <w:t>gathering. In the explicit method, information regarding to the</w:t>
-      </w:r>
-      <w:r>
-        <w:rPr>
-          <w:rFonts w:ascii="NimbusRomNo9L-Regu" w:hAnsi="NimbusRomNo9L-Regu" w:cs="NimbusRomNo9L-Regu"/>
-          <w:sz w:val="18"/>
-          <w:szCs w:val="18"/>
-          <w:lang w:val="en-US"/>
-        </w:rPr>
-        <w:t xml:space="preserve"> </w:t>
-      </w:r>
-      <w:r>
-        <w:rPr>
-          <w:rFonts w:ascii="NimbusRomNo9L-Regu" w:hAnsi="NimbusRomNo9L-Regu" w:cs="NimbusRomNo9L-Regu"/>
-          <w:sz w:val="18"/>
-          <w:szCs w:val="18"/>
-          <w:lang w:val="en-US"/>
-        </w:rPr>
-        <w:t>user’s interest and preferences is provided explicitly by the user to</w:t>
-      </w:r>
-      <w:r>
-        <w:rPr>
-          <w:rFonts w:ascii="NimbusRomNo9L-Regu" w:hAnsi="NimbusRomNo9L-Regu" w:cs="NimbusRomNo9L-Regu"/>
-          <w:sz w:val="18"/>
-          <w:szCs w:val="18"/>
-          <w:lang w:val="en-US"/>
-        </w:rPr>
-        <w:t xml:space="preserve"> </w:t>
-      </w:r>
-      <w:r>
-        <w:rPr>
-          <w:rFonts w:ascii="NimbusRomNo9L-Regu" w:hAnsi="NimbusRomNo9L-Regu" w:cs="NimbusRomNo9L-Regu"/>
-          <w:sz w:val="18"/>
-          <w:szCs w:val="18"/>
-          <w:lang w:val="en-US"/>
-        </w:rPr>
-        <w:t>the system.</w:t>
-      </w:r>
-      <w:r>
-        <w:rPr>
-          <w:rFonts w:ascii="NimbusRomNo9L-Regu" w:hAnsi="NimbusRomNo9L-Regu" w:cs="NimbusRomNo9L-Regu"/>
-          <w:sz w:val="18"/>
-          <w:szCs w:val="18"/>
-          <w:lang w:val="en-US"/>
-        </w:rPr>
-        <w:t>”</w:t>
-      </w:r>
-    </w:p>
-    <w:p>
-      <w:pPr>
-        <w:autoSpaceDE w:val="0"/>
-        <w:autoSpaceDN w:val="0"/>
-        <w:adjustRightInd w:val="0"/>
-        <w:spacing w:after="0" w:line="240" w:lineRule="auto"/>
-        <w:rPr>
-          <w:rFonts w:ascii="NimbusRomNo9L-Regu" w:hAnsi="NimbusRomNo9L-Regu" w:cs="NimbusRomNo9L-Regu"/>
-          <w:sz w:val="18"/>
-          <w:szCs w:val="18"/>
-          <w:lang w:val="en-US"/>
-        </w:rPr>
-      </w:pPr>
-    </w:p>
-    <w:p>
-      <w:pPr>
-        <w:autoSpaceDE w:val="0"/>
-        <w:autoSpaceDN w:val="0"/>
-        <w:adjustRightInd w:val="0"/>
-        <w:spacing w:after="0" w:line="240" w:lineRule="auto"/>
-        <w:rPr>
-          <w:rFonts w:ascii="NimbusRomNo9L-Regu" w:hAnsi="NimbusRomNo9L-Regu" w:cs="NimbusRomNo9L-Regu"/>
-          <w:b/>
-          <w:bCs/>
-          <w:sz w:val="18"/>
-          <w:szCs w:val="18"/>
-          <w:lang w:val="en-US"/>
-        </w:rPr>
-      </w:pPr>
-      <w:r>
-        <w:rPr>
-          <w:rFonts w:ascii="NimbusRomNo9L-Regu" w:hAnsi="NimbusRomNo9L-Regu" w:cs="NimbusRomNo9L-Regu"/>
-          <w:b/>
-          <w:bCs/>
-          <w:sz w:val="18"/>
-          <w:szCs w:val="18"/>
-          <w:lang w:val="en-US"/>
-        </w:rPr>
-        <w:t>*/</w:t>
-      </w:r>
-    </w:p>
-    <w:p>
       <w:r>
         <w:t>Per la natura dell’agente, il cui obiettivo è quello di “apprendere” e saper suddividere gli utenti in base alla similarità tra essi,</w:t>
       </w:r>
@@ -1065,16 +753,11 @@
         <w:t>Per fare ciò, ci siamo serviti di un questionario</w:t>
       </w:r>
       <w:r>
-        <w:t xml:space="preserve"> sottoposto a quante più persone possibili, in modo da avere un dataset abbastanza ampio e non rischiare di mandare l’agente in </w:t>
-      </w:r>
-      <w:proofErr w:type="spellStart"/>
-      <w:r>
-        <w:t>overfitting</w:t>
+        <w:t xml:space="preserve"> sottoposto a quante più persone possibili, in modo da avere un dataset abbastanza ampio e non rischiare di mandare l’agente in overfitting</w:t>
       </w:r>
       <w:r>
         <w:t>.</w:t>
       </w:r>
-      <w:proofErr w:type="spellEnd"/>
     </w:p>
     <w:p>
       <w:r>
@@ -1083,52 +766,29 @@
       <w:r>
         <w:t>l nostro questionario (</w:t>
       </w:r>
-      <w:proofErr w:type="spellStart"/>
-      <w:r>
-        <w:fldChar w:fldCharType="begin"/>
-      </w:r>
-      <w:r>
-        <w:instrText xml:space="preserve"> HYPERLINK "https://docs.google.com/forms/d/1m8v-GKTujO15kvwWOejnmVg1X4RbXxKW61YECixXLTg/viewform?edit_requested=true" </w:instrText>
-      </w:r>
-      <w:r>
-        <w:fldChar w:fldCharType="separate"/>
-      </w:r>
-      <w:r>
-        <w:rPr>
-          <w:rStyle w:val="Collegamentoipertestuale"/>
-          <w:color w:val="auto"/>
-        </w:rPr>
-        <w:t>Socialbook</w:t>
-      </w:r>
-      <w:proofErr w:type="spellEnd"/>
-      <w:r>
-        <w:rPr>
-          <w:rStyle w:val="Collegamentoipertestuale"/>
-          <w:color w:val="auto"/>
-        </w:rPr>
-        <w:t xml:space="preserve"> (goo</w:t>
-      </w:r>
-      <w:r>
-        <w:rPr>
-          <w:rStyle w:val="Collegamentoipertestuale"/>
-          <w:color w:val="auto"/>
-        </w:rPr>
-        <w:t>g</w:t>
-      </w:r>
-      <w:r>
-        <w:rPr>
-          <w:rStyle w:val="Collegamentoipertestuale"/>
-          <w:color w:val="auto"/>
-        </w:rPr>
-        <w:t>le.com)</w:t>
-      </w:r>
-      <w:r>
-        <w:rPr>
-          <w:rStyle w:val="Collegamentoipertestuale"/>
-          <w:color w:val="auto"/>
-        </w:rPr>
-        <w:fldChar w:fldCharType="end"/>
-      </w:r>
+      <w:hyperlink r:id="rId9" w:history="1">
+        <w:r>
+          <w:rPr>
+            <w:rStyle w:val="Collegamentoipertestuale"/>
+            <w:color w:val="8EAADB" w:themeColor="accent1" w:themeTint="99"/>
+          </w:rPr>
+          <w:t>Socialbook (go</w:t>
+        </w:r>
+        <w:r>
+          <w:rPr>
+            <w:rStyle w:val="Collegamentoipertestuale"/>
+            <w:color w:val="8EAADB" w:themeColor="accent1" w:themeTint="99"/>
+          </w:rPr>
+          <w:t>o</w:t>
+        </w:r>
+        <w:r>
+          <w:rPr>
+            <w:rStyle w:val="Collegamentoipertestuale"/>
+            <w:color w:val="8EAADB" w:themeColor="accent1" w:themeTint="99"/>
+          </w:rPr>
+          <w:t>gle.com)</w:t>
+        </w:r>
+      </w:hyperlink>
       <w:r>
         <w:t xml:space="preserve">) raccoglie informazioni sia personali che </w:t>
       </w:r>
@@ -1152,6 +812,7 @@
     </w:p>
     <w:p>
       <w:r>
+        <w:lastRenderedPageBreak/>
         <w:t xml:space="preserve">Purtroppo, non tutti i dati </w:t>
       </w:r>
       <w:r>
@@ -1197,7 +858,7 @@
                     <pic:cNvPicPr/>
                   </pic:nvPicPr>
                   <pic:blipFill>
-                    <a:blip r:embed="rId9">
+                    <a:blip r:embed="rId10">
                       <a:extLst>
                         <a:ext uri="{28A0092B-C50C-407E-A947-70E740481C1C}">
                           <a14:useLocalDpi xmlns:a14="http://schemas.microsoft.com/office/drawing/2010/main" val="0"/>
@@ -1274,7 +935,7 @@
                     <pic:cNvPicPr/>
                   </pic:nvPicPr>
                   <pic:blipFill>
-                    <a:blip r:embed="rId10">
+                    <a:blip r:embed="rId11">
                       <a:extLst>
                         <a:ext uri="{28A0092B-C50C-407E-A947-70E740481C1C}">
                           <a14:useLocalDpi xmlns:a14="http://schemas.microsoft.com/office/drawing/2010/main" val="0"/>
@@ -1335,6 +996,7 @@
         <w:rPr>
           <w:noProof/>
         </w:rPr>
+        <w:lastRenderedPageBreak/>
         <w:drawing>
           <wp:inline distT="0" distB="0" distL="0" distR="0" wp14:anchorId="434BCC3F" wp14:editId="1CFA3E9F">
             <wp:extent cx="6120130" cy="3055620"/>
@@ -1351,7 +1013,7 @@
                     <pic:cNvPicPr/>
                   </pic:nvPicPr>
                   <pic:blipFill>
-                    <a:blip r:embed="rId11">
+                    <a:blip r:embed="rId12">
                       <a:extLst>
                         <a:ext uri="{28A0092B-C50C-407E-A947-70E740481C1C}">
                           <a14:useLocalDpi xmlns:a14="http://schemas.microsoft.com/office/drawing/2010/main" val="0"/>
@@ -1429,7 +1091,7 @@
                     <pic:cNvPicPr/>
                   </pic:nvPicPr>
                   <pic:blipFill>
-                    <a:blip r:embed="rId12">
+                    <a:blip r:embed="rId13">
                       <a:extLst>
                         <a:ext uri="{28A0092B-C50C-407E-A947-70E740481C1C}">
                           <a14:useLocalDpi xmlns:a14="http://schemas.microsoft.com/office/drawing/2010/main" val="0"/>
@@ -1506,7 +1168,7 @@
                     <pic:cNvPicPr/>
                   </pic:nvPicPr>
                   <pic:blipFill rotWithShape="1">
-                    <a:blip r:embed="rId13">
+                    <a:blip r:embed="rId14">
                       <a:extLst>
                         <a:ext uri="{28A0092B-C50C-407E-A947-70E740481C1C}">
                           <a14:useLocalDpi xmlns:a14="http://schemas.microsoft.com/office/drawing/2010/main" val="0"/>
@@ -1587,6 +1249,7 @@
     </w:p>
     <w:p>
       <w:r>
+        <w:lastRenderedPageBreak/>
         <w:t>Nell’ultimo caso, abbiamo deciso di eliminare questa caratteristica p</w:t>
       </w:r>
       <w:r>
@@ -1606,14 +1269,7 @@
           <w:sz w:val="22"/>
           <w:szCs w:val="22"/>
         </w:rPr>
-        <w:t xml:space="preserve">• </w:t>
-      </w:r>
-      <w:r>
-        <w:rPr>
-          <w:sz w:val="22"/>
-          <w:szCs w:val="22"/>
-        </w:rPr>
-        <w:t>la preponderanza della risposta “genere” rispetto alle altre;</w:t>
+        <w:t>• la preponderanza della risposta “genere” rispetto alle altre;</w:t>
       </w:r>
     </w:p>
     <w:p>
@@ -1629,14 +1285,7 @@
           <w:sz w:val="22"/>
           <w:szCs w:val="22"/>
         </w:rPr>
-        <w:t xml:space="preserve">• </w:t>
-      </w:r>
-      <w:r>
-        <w:rPr>
-          <w:sz w:val="22"/>
-          <w:szCs w:val="22"/>
-        </w:rPr>
-        <w:t>la presenza della caratteristica “genere preferito” che può causare ridondanza</w:t>
+        <w:t>• la presenza della caratteristica “genere preferito” che può causare ridondanza</w:t>
       </w:r>
       <w:r>
         <w:rPr>
@@ -1666,6 +1315,12 @@
     <w:p>
       <w:pPr>
         <w:pStyle w:val="Titolo1"/>
+        <w:rPr>
+          <w:rFonts w:asciiTheme="minorHAnsi" w:eastAsiaTheme="minorHAnsi" w:hAnsiTheme="minorHAnsi" w:cstheme="minorBidi"/>
+          <w:b/>
+          <w:bCs/>
+          <w:color w:val="auto"/>
+        </w:rPr>
       </w:pPr>
       <w:r>
         <w:t>4. Definizione della tipologia di apprendimento</w:t>
@@ -1682,6 +1337,45 @@
     </w:p>
     <w:p>
       <w:r>
+        <w:t xml:space="preserve">Gli </w:t>
+      </w:r>
+      <w:r>
+        <w:t xml:space="preserve">algoritmi scelti e considerati per la realizzazione dell’agente intelligente in questione dovranno partizionare il dataset fino a copertura completa. Per soddisfare questa esigenza si è scelto di confrontare gli algoritmi </w:t>
+      </w:r>
+      <w:r>
+        <w:rPr>
+          <w:i/>
+        </w:rPr>
+        <w:t>K-MEANS</w:t>
+      </w:r>
+      <w:r>
+        <w:t xml:space="preserve"> e</w:t>
+      </w:r>
+      <w:r>
+        <w:rPr>
+          <w:i/>
+          <w:iCs/>
+        </w:rPr>
+        <w:t xml:space="preserve"> DBSCAN</w:t>
+      </w:r>
+      <w:r>
+        <w:t xml:space="preserve">, entrambi </w:t>
+      </w:r>
+      <w:r>
+        <w:t>esclusivi, agglomerativi</w:t>
+      </w:r>
+      <w:r>
+        <w:t xml:space="preserve"> e</w:t>
+      </w:r>
+      <w:r>
+        <w:t xml:space="preserve"> seriali</w:t>
+      </w:r>
+      <w:r>
+        <w:t>.</w:t>
+      </w:r>
+    </w:p>
+    <w:p>
+      <w:r>
         <w:t>Per questa ragione, è necessario stabilire due criteri:</w:t>
       </w:r>
     </w:p>
@@ -1705,6 +1399,36 @@
           <w:sz w:val="22"/>
           <w:szCs w:val="22"/>
         </w:rPr>
+        <w:t>criterio di “bontà”</w:t>
+      </w:r>
+      <w:r>
+        <w:rPr>
+          <w:sz w:val="22"/>
+          <w:szCs w:val="22"/>
+        </w:rPr>
+        <w:t>: coefficiente di forma;</w:t>
+      </w:r>
+    </w:p>
+    <w:p>
+      <w:pPr>
+        <w:pStyle w:val="Default"/>
+        <w:rPr>
+          <w:sz w:val="22"/>
+          <w:szCs w:val="22"/>
+        </w:rPr>
+      </w:pPr>
+      <w:r>
+        <w:rPr>
+          <w:sz w:val="22"/>
+          <w:szCs w:val="22"/>
+        </w:rPr>
+        <w:t xml:space="preserve">• </w:t>
+      </w:r>
+      <w:r>
+        <w:rPr>
+          <w:sz w:val="22"/>
+          <w:szCs w:val="22"/>
+        </w:rPr>
         <w:t>criterio di similitudine</w:t>
       </w:r>
       <w:r>
@@ -1712,7 +1436,7 @@
           <w:sz w:val="22"/>
           <w:szCs w:val="22"/>
         </w:rPr>
-        <w:t>;</w:t>
+        <w:t>.</w:t>
       </w:r>
     </w:p>
     <w:p>
@@ -1723,61 +1447,61 @@
           <w:szCs w:val="22"/>
         </w:rPr>
       </w:pPr>
-      <w:r>
-        <w:rPr>
-          <w:sz w:val="22"/>
-          <w:szCs w:val="22"/>
-        </w:rPr>
-        <w:t xml:space="preserve">• </w:t>
-      </w:r>
-      <w:r>
-        <w:rPr>
-          <w:sz w:val="22"/>
-          <w:szCs w:val="22"/>
-        </w:rPr>
-        <w:t>criterio di “bontà”</w:t>
-      </w:r>
-      <w:r>
-        <w:rPr>
-          <w:sz w:val="22"/>
-          <w:szCs w:val="22"/>
-        </w:rPr>
-        <w:t>.</w:t>
-      </w:r>
-    </w:p>
-    <w:p>
-      <w:pPr>
-        <w:pStyle w:val="Default"/>
-        <w:rPr>
-          <w:sz w:val="22"/>
-          <w:szCs w:val="22"/>
-        </w:rPr>
-      </w:pPr>
     </w:p>
     <w:p>
       <w:pPr>
         <w:pStyle w:val="Titolo2"/>
       </w:pPr>
       <w:r>
+        <w:t xml:space="preserve">4.1 </w:t>
+      </w:r>
+      <w:r>
         <w:t>Criterio di similitudine</w:t>
       </w:r>
     </w:p>
-    <w:p>
-      <w:proofErr w:type="spellStart"/>
-      <w:r>
-        <w:t>Crit</w:t>
-      </w:r>
-      <w:proofErr w:type="spellEnd"/>
-      <w:r>
-        <w:t>. di bontà</w:t>
-      </w:r>
-    </w:p>
-    <w:p>
-      <w:r>
-        <w:t>Trasformazione e gestione dati</w:t>
-      </w:r>
-    </w:p>
-    <w:p>
+    <w:p/>
+    <w:p>
+      <w:pPr>
+        <w:rPr>
+          <w:u w:val="single"/>
+        </w:rPr>
+      </w:pPr>
+      <w:r>
+        <w:t xml:space="preserve">Il passaggio successivo è stato quello di associare dei valori (numerici) alle varie opzioni </w:t>
+      </w:r>
+      <w:r>
+        <w:t>di</w:t>
+      </w:r>
+      <w:r>
+        <w:t xml:space="preserve"> ogni caratteristica non numerica in base all’affinità tra loro. </w:t>
+      </w:r>
+      <w:r>
+        <w:rPr>
+          <w:b/>
+          <w:bCs/>
+        </w:rPr>
+        <w:t>//METTI DIZIONARI</w:t>
+      </w:r>
+    </w:p>
+    <w:p/>
+    <w:p>
+      <w:r>
+        <w:t>Ciò è stato fatto per permettere il corretto funzionamento degli algoritmi di clustering che si è deciso di utilizzare.</w:t>
+      </w:r>
+    </w:p>
+    <w:p>
+      <w:pPr>
+        <w:pStyle w:val="Titolo2"/>
+      </w:pPr>
+      <w:r>
+        <w:t>4.</w:t>
+      </w:r>
+      <w:r>
+        <w:t>2</w:t>
+      </w:r>
+      <w:r>
+        <w:t xml:space="preserve"> </w:t>
+      </w:r>
       <w:r>
         <w:t>Algoritmi K-MEANS e DBSCAN (spi</w:t>
       </w:r>

</xml_diff>